<commit_message>
cambios en el titulo
</commit_message>
<xml_diff>
--- a/revista.docx
+++ b/revista.docx
@@ -324,10 +324,28 @@
       <w:pPr>
         <w:rPr>
           <w:rFonts w:ascii="Times New Roman" w:hAnsi="Times New Roman" w:cs="Times New Roman"/>
-          <w:sz w:val="24"/>
-          <w:szCs w:val="24"/>
-        </w:rPr>
-      </w:pPr>
+          <w:color w:val="000000"/>
+          <w:sz w:val="24"/>
+          <w:szCs w:val="24"/>
+        </w:rPr>
+      </w:pPr>
+    </w:p>
+    <w:p>
+      <w:pPr>
+        <w:rPr>
+          <w:rFonts w:ascii="Times New Roman" w:hAnsi="Times New Roman" w:cs="Times New Roman"/>
+          <w:sz w:val="24"/>
+          <w:szCs w:val="24"/>
+        </w:rPr>
+      </w:pPr>
+      <w:r>
+        <w:rPr>
+          <w:rFonts w:ascii="Times New Roman" w:hAnsi="Times New Roman" w:cs="Times New Roman"/>
+          <w:sz w:val="24"/>
+          <w:szCs w:val="24"/>
+        </w:rPr>
+        <w:t>EDITORIAL</w:t>
+      </w:r>
     </w:p>
     <w:p>
       <w:pPr>
@@ -355,32 +373,6 @@
         <w:t>EIDON .</w:t>
       </w:r>
       <w:proofErr w:type="gramEnd"/>
-    </w:p>
-    <w:p>
-      <w:pPr>
-        <w:rPr>
-          <w:rFonts w:ascii="Times New Roman" w:hAnsi="Times New Roman" w:cs="Times New Roman"/>
-          <w:sz w:val="24"/>
-          <w:szCs w:val="24"/>
-        </w:rPr>
-      </w:pPr>
-    </w:p>
-    <w:p>
-      <w:pPr>
-        <w:rPr>
-          <w:rFonts w:ascii="Times New Roman" w:hAnsi="Times New Roman" w:cs="Times New Roman"/>
-          <w:sz w:val="24"/>
-          <w:szCs w:val="24"/>
-        </w:rPr>
-      </w:pPr>
-      <w:r>
-        <w:rPr>
-          <w:rFonts w:ascii="Times New Roman" w:hAnsi="Times New Roman" w:cs="Times New Roman"/>
-          <w:sz w:val="24"/>
-          <w:szCs w:val="24"/>
-        </w:rPr>
-        <w:t>• En esta nota editorial el coordinador o tutor del proyecto integrador debe hacer un planteamiento claro de la temática o problemática a resolver y justificarla frente a las políticas y disposiciones institucionales.</w:t>
-      </w:r>
     </w:p>
     <w:p>
       <w:pPr>
@@ -392,6 +384,1086 @@
       </w:pPr>
       <w:bookmarkStart w:id="0" w:name="_GoBack"/>
       <w:bookmarkEnd w:id="0"/>
+      <w:r>
+        <w:rPr>
+          <w:rFonts w:ascii="Times New Roman" w:hAnsi="Times New Roman" w:cs="Times New Roman"/>
+          <w:sz w:val="24"/>
+          <w:szCs w:val="24"/>
+        </w:rPr>
+        <w:t>En esta nota editorial el coordinador o tutor del proyecto integrador debe hacer un planteamiento claro de la temática o problemática a resolver y justificarla frente a las políticas y disposiciones institucionales.</w:t>
+      </w:r>
+    </w:p>
+    <w:p>
+      <w:pPr>
+        <w:rPr>
+          <w:rFonts w:ascii="Times New Roman" w:hAnsi="Times New Roman" w:cs="Times New Roman"/>
+          <w:sz w:val="24"/>
+          <w:szCs w:val="24"/>
+        </w:rPr>
+      </w:pPr>
+    </w:p>
+    <w:p>
+      <w:pPr>
+        <w:autoSpaceDE w:val="0"/>
+        <w:autoSpaceDN w:val="0"/>
+        <w:adjustRightInd w:val="0"/>
+        <w:spacing w:after="0" w:line="240" w:lineRule="auto"/>
+        <w:rPr>
+          <w:rFonts w:ascii="FuturaBT-Light" w:hAnsi="FuturaBT-Light" w:cs="FuturaBT-Light"/>
+          <w:sz w:val="24"/>
+          <w:szCs w:val="24"/>
+        </w:rPr>
+      </w:pPr>
+      <w:r>
+        <w:rPr>
+          <w:rFonts w:ascii="FuturaBT-Light" w:hAnsi="FuturaBT-Light" w:cs="FuturaBT-Light"/>
+          <w:sz w:val="24"/>
+          <w:szCs w:val="24"/>
+        </w:rPr>
+        <w:t>Para dar una introducción al volumen número 9</w:t>
+      </w:r>
+    </w:p>
+    <w:p>
+      <w:pPr>
+        <w:autoSpaceDE w:val="0"/>
+        <w:autoSpaceDN w:val="0"/>
+        <w:adjustRightInd w:val="0"/>
+        <w:spacing w:after="0" w:line="240" w:lineRule="auto"/>
+        <w:rPr>
+          <w:rFonts w:ascii="FuturaBT-Light" w:hAnsi="FuturaBT-Light" w:cs="FuturaBT-Light"/>
+          <w:sz w:val="24"/>
+          <w:szCs w:val="24"/>
+        </w:rPr>
+      </w:pPr>
+      <w:r>
+        <w:rPr>
+          <w:rFonts w:ascii="FuturaBT-Light" w:hAnsi="FuturaBT-Light" w:cs="FuturaBT-Light"/>
+          <w:sz w:val="24"/>
+          <w:szCs w:val="24"/>
+        </w:rPr>
+        <w:t>de la revista DIAGONAL de la Fundación Académica</w:t>
+      </w:r>
+    </w:p>
+    <w:p>
+      <w:pPr>
+        <w:autoSpaceDE w:val="0"/>
+        <w:autoSpaceDN w:val="0"/>
+        <w:adjustRightInd w:val="0"/>
+        <w:spacing w:after="0" w:line="240" w:lineRule="auto"/>
+        <w:rPr>
+          <w:rFonts w:ascii="FuturaBT-Light" w:hAnsi="FuturaBT-Light" w:cs="FuturaBT-Light"/>
+          <w:sz w:val="24"/>
+          <w:szCs w:val="24"/>
+        </w:rPr>
+      </w:pPr>
+      <w:r>
+        <w:rPr>
+          <w:rFonts w:ascii="FuturaBT-Light" w:hAnsi="FuturaBT-Light" w:cs="FuturaBT-Light"/>
+          <w:sz w:val="24"/>
+          <w:szCs w:val="24"/>
+        </w:rPr>
+        <w:t>de Dibujo Profesional (FADP), citamos a la diseñadora</w:t>
+      </w:r>
+    </w:p>
+    <w:p>
+      <w:pPr>
+        <w:autoSpaceDE w:val="0"/>
+        <w:autoSpaceDN w:val="0"/>
+        <w:adjustRightInd w:val="0"/>
+        <w:spacing w:after="0" w:line="240" w:lineRule="auto"/>
+        <w:rPr>
+          <w:rFonts w:ascii="FuturaBT-Light" w:hAnsi="FuturaBT-Light" w:cs="FuturaBT-Light"/>
+          <w:sz w:val="24"/>
+          <w:szCs w:val="24"/>
+        </w:rPr>
+      </w:pPr>
+      <w:r>
+        <w:rPr>
+          <w:rFonts w:ascii="FuturaBT-Light" w:hAnsi="FuturaBT-Light" w:cs="FuturaBT-Light"/>
+          <w:sz w:val="24"/>
+          <w:szCs w:val="24"/>
+        </w:rPr>
+        <w:t>gráfica norteamericana Debbie Millman</w:t>
+      </w:r>
+      <w:r>
+        <w:rPr>
+          <w:rFonts w:ascii="FuturaBT-Book" w:hAnsi="FuturaBT-Book" w:cs="FuturaBT-Book"/>
+          <w:sz w:val="15"/>
+          <w:szCs w:val="15"/>
+        </w:rPr>
+        <w:t xml:space="preserve">2 </w:t>
+      </w:r>
+      <w:r>
+        <w:rPr>
+          <w:rFonts w:ascii="FuturaBT-Light" w:hAnsi="FuturaBT-Light" w:cs="FuturaBT-Light"/>
+          <w:sz w:val="24"/>
+          <w:szCs w:val="24"/>
+        </w:rPr>
+        <w:t>quien</w:t>
+      </w:r>
+    </w:p>
+    <w:p>
+      <w:pPr>
+        <w:autoSpaceDE w:val="0"/>
+        <w:autoSpaceDN w:val="0"/>
+        <w:adjustRightInd w:val="0"/>
+        <w:spacing w:after="0" w:line="240" w:lineRule="auto"/>
+        <w:rPr>
+          <w:rFonts w:ascii="FuturaBT-Book" w:hAnsi="FuturaBT-Book" w:cs="FuturaBT-Book"/>
+          <w:sz w:val="24"/>
+          <w:szCs w:val="24"/>
+        </w:rPr>
+      </w:pPr>
+      <w:r>
+        <w:rPr>
+          <w:rFonts w:ascii="FuturaBT-Light" w:hAnsi="FuturaBT-Light" w:cs="FuturaBT-Light"/>
+          <w:sz w:val="24"/>
+          <w:szCs w:val="24"/>
+        </w:rPr>
+        <w:t xml:space="preserve">nos dice que </w:t>
+      </w:r>
+      <w:r>
+        <w:rPr>
+          <w:rFonts w:ascii="FuturaBT-Book" w:hAnsi="FuturaBT-Book" w:cs="FuturaBT-Book"/>
+          <w:sz w:val="24"/>
+          <w:szCs w:val="24"/>
+        </w:rPr>
+        <w:t>“todos los diseñadores gráficos</w:t>
+      </w:r>
+    </w:p>
+    <w:p>
+      <w:pPr>
+        <w:autoSpaceDE w:val="0"/>
+        <w:autoSpaceDN w:val="0"/>
+        <w:adjustRightInd w:val="0"/>
+        <w:spacing w:after="0" w:line="240" w:lineRule="auto"/>
+        <w:rPr>
+          <w:rFonts w:ascii="FuturaBT-Book" w:hAnsi="FuturaBT-Book" w:cs="FuturaBT-Book"/>
+          <w:sz w:val="24"/>
+          <w:szCs w:val="24"/>
+        </w:rPr>
+      </w:pPr>
+      <w:r>
+        <w:rPr>
+          <w:rFonts w:ascii="FuturaBT-Book" w:hAnsi="FuturaBT-Book" w:cs="FuturaBT-Book"/>
+          <w:sz w:val="24"/>
+          <w:szCs w:val="24"/>
+        </w:rPr>
+        <w:t>sostienen altos niveles de responsabilidad en la</w:t>
+      </w:r>
+    </w:p>
+    <w:p>
+      <w:pPr>
+        <w:autoSpaceDE w:val="0"/>
+        <w:autoSpaceDN w:val="0"/>
+        <w:adjustRightInd w:val="0"/>
+        <w:spacing w:after="0" w:line="240" w:lineRule="auto"/>
+        <w:rPr>
+          <w:rFonts w:ascii="FuturaBT-Book" w:hAnsi="FuturaBT-Book" w:cs="FuturaBT-Book"/>
+          <w:sz w:val="24"/>
+          <w:szCs w:val="24"/>
+        </w:rPr>
+      </w:pPr>
+      <w:r>
+        <w:rPr>
+          <w:rFonts w:ascii="FuturaBT-Book" w:hAnsi="FuturaBT-Book" w:cs="FuturaBT-Book"/>
+          <w:sz w:val="24"/>
+          <w:szCs w:val="24"/>
+        </w:rPr>
+        <w:t>sociedad. Ellos toman las ideas invisibles y las</w:t>
+      </w:r>
+    </w:p>
+    <w:p>
+      <w:pPr>
+        <w:autoSpaceDE w:val="0"/>
+        <w:autoSpaceDN w:val="0"/>
+        <w:adjustRightInd w:val="0"/>
+        <w:spacing w:after="0" w:line="240" w:lineRule="auto"/>
+        <w:rPr>
+          <w:rFonts w:ascii="FuturaBT-Book" w:hAnsi="FuturaBT-Book" w:cs="FuturaBT-Book"/>
+          <w:sz w:val="24"/>
+          <w:szCs w:val="24"/>
+        </w:rPr>
+      </w:pPr>
+      <w:r>
+        <w:rPr>
+          <w:rFonts w:ascii="FuturaBT-Book" w:hAnsi="FuturaBT-Book" w:cs="FuturaBT-Book"/>
+          <w:sz w:val="24"/>
+          <w:szCs w:val="24"/>
+        </w:rPr>
+        <w:t>hacen tangibles. Ese es nuestro trabajo.”</w:t>
+      </w:r>
+    </w:p>
+    <w:p>
+      <w:pPr>
+        <w:autoSpaceDE w:val="0"/>
+        <w:autoSpaceDN w:val="0"/>
+        <w:adjustRightInd w:val="0"/>
+        <w:spacing w:after="0" w:line="240" w:lineRule="auto"/>
+        <w:rPr>
+          <w:rFonts w:ascii="FuturaBT-Light" w:hAnsi="FuturaBT-Light" w:cs="FuturaBT-Light"/>
+          <w:sz w:val="24"/>
+          <w:szCs w:val="24"/>
+        </w:rPr>
+      </w:pPr>
+      <w:r>
+        <w:rPr>
+          <w:rFonts w:ascii="FuturaBT-Light" w:hAnsi="FuturaBT-Light" w:cs="FuturaBT-Light"/>
+          <w:sz w:val="24"/>
+          <w:szCs w:val="24"/>
+        </w:rPr>
+        <w:t>Esta frase cobra aún más sentido, cuando el</w:t>
+      </w:r>
+    </w:p>
+    <w:p>
+      <w:pPr>
+        <w:autoSpaceDE w:val="0"/>
+        <w:autoSpaceDN w:val="0"/>
+        <w:adjustRightInd w:val="0"/>
+        <w:spacing w:after="0" w:line="240" w:lineRule="auto"/>
+        <w:rPr>
+          <w:rFonts w:ascii="FuturaBT-Light" w:hAnsi="FuturaBT-Light" w:cs="FuturaBT-Light"/>
+          <w:sz w:val="24"/>
+          <w:szCs w:val="24"/>
+        </w:rPr>
+      </w:pPr>
+      <w:r>
+        <w:rPr>
+          <w:rFonts w:ascii="FuturaBT-Light" w:hAnsi="FuturaBT-Light" w:cs="FuturaBT-Light"/>
+          <w:sz w:val="24"/>
+          <w:szCs w:val="24"/>
+        </w:rPr>
+        <w:t>lector de este número, evidencie el encuentro</w:t>
+      </w:r>
+    </w:p>
+    <w:p>
+      <w:pPr>
+        <w:autoSpaceDE w:val="0"/>
+        <w:autoSpaceDN w:val="0"/>
+        <w:adjustRightInd w:val="0"/>
+        <w:spacing w:after="0" w:line="240" w:lineRule="auto"/>
+        <w:rPr>
+          <w:rFonts w:ascii="FuturaBT-Light" w:hAnsi="FuturaBT-Light" w:cs="FuturaBT-Light"/>
+          <w:sz w:val="24"/>
+          <w:szCs w:val="24"/>
+        </w:rPr>
+      </w:pPr>
+      <w:r>
+        <w:rPr>
+          <w:rFonts w:ascii="FuturaBT-Light" w:hAnsi="FuturaBT-Light" w:cs="FuturaBT-Light"/>
+          <w:sz w:val="24"/>
+          <w:szCs w:val="24"/>
+        </w:rPr>
+        <w:t>efectivo y practico o que tuvo toda una comunidad</w:t>
+      </w:r>
+    </w:p>
+    <w:p>
+      <w:pPr>
+        <w:autoSpaceDE w:val="0"/>
+        <w:autoSpaceDN w:val="0"/>
+        <w:adjustRightInd w:val="0"/>
+        <w:spacing w:after="0" w:line="240" w:lineRule="auto"/>
+        <w:rPr>
+          <w:rFonts w:ascii="FuturaBT-Light" w:hAnsi="FuturaBT-Light" w:cs="FuturaBT-Light"/>
+          <w:sz w:val="24"/>
+          <w:szCs w:val="24"/>
+        </w:rPr>
+      </w:pPr>
+      <w:r>
+        <w:rPr>
+          <w:rFonts w:ascii="FuturaBT-Light" w:hAnsi="FuturaBT-Light" w:cs="FuturaBT-Light"/>
+          <w:sz w:val="24"/>
+          <w:szCs w:val="24"/>
+        </w:rPr>
+        <w:t>académica desde su ejercicio de formación en</w:t>
+      </w:r>
+    </w:p>
+    <w:p>
+      <w:pPr>
+        <w:autoSpaceDE w:val="0"/>
+        <w:autoSpaceDN w:val="0"/>
+        <w:adjustRightInd w:val="0"/>
+        <w:spacing w:after="0" w:line="240" w:lineRule="auto"/>
+        <w:rPr>
+          <w:rFonts w:ascii="FuturaBT-Light" w:hAnsi="FuturaBT-Light" w:cs="FuturaBT-Light"/>
+          <w:sz w:val="24"/>
+          <w:szCs w:val="24"/>
+        </w:rPr>
+      </w:pPr>
+      <w:r>
+        <w:rPr>
+          <w:rFonts w:ascii="FuturaBT-Light" w:hAnsi="FuturaBT-Light" w:cs="FuturaBT-Light"/>
+          <w:sz w:val="24"/>
+          <w:szCs w:val="24"/>
+        </w:rPr>
+        <w:t>investigación con una comunidad en contexto,</w:t>
+      </w:r>
+    </w:p>
+    <w:p>
+      <w:pPr>
+        <w:autoSpaceDE w:val="0"/>
+        <w:autoSpaceDN w:val="0"/>
+        <w:adjustRightInd w:val="0"/>
+        <w:spacing w:after="0" w:line="240" w:lineRule="auto"/>
+        <w:rPr>
+          <w:rFonts w:ascii="FuturaBT-Light" w:hAnsi="FuturaBT-Light" w:cs="FuturaBT-Light"/>
+          <w:sz w:val="24"/>
+          <w:szCs w:val="24"/>
+        </w:rPr>
+      </w:pPr>
+      <w:r>
+        <w:rPr>
+          <w:rFonts w:ascii="FuturaBT-Light" w:hAnsi="FuturaBT-Light" w:cs="FuturaBT-Light"/>
+          <w:sz w:val="24"/>
+          <w:szCs w:val="24"/>
+        </w:rPr>
+        <w:t>la cual, cotidianamente se ve enfrentada a</w:t>
+      </w:r>
+    </w:p>
+    <w:p>
+      <w:pPr>
+        <w:autoSpaceDE w:val="0"/>
+        <w:autoSpaceDN w:val="0"/>
+        <w:adjustRightInd w:val="0"/>
+        <w:spacing w:after="0" w:line="240" w:lineRule="auto"/>
+        <w:rPr>
+          <w:rFonts w:ascii="FuturaBT-Light" w:hAnsi="FuturaBT-Light" w:cs="FuturaBT-Light"/>
+          <w:sz w:val="24"/>
+          <w:szCs w:val="24"/>
+        </w:rPr>
+      </w:pPr>
+      <w:r>
+        <w:rPr>
+          <w:rFonts w:ascii="FuturaBT-Light" w:hAnsi="FuturaBT-Light" w:cs="FuturaBT-Light"/>
+          <w:sz w:val="24"/>
+          <w:szCs w:val="24"/>
+        </w:rPr>
+        <w:t>múltiples desafíos, problemas y circunstancias,</w:t>
+      </w:r>
+    </w:p>
+    <w:p>
+      <w:pPr>
+        <w:autoSpaceDE w:val="0"/>
+        <w:autoSpaceDN w:val="0"/>
+        <w:adjustRightInd w:val="0"/>
+        <w:spacing w:after="0" w:line="240" w:lineRule="auto"/>
+        <w:rPr>
+          <w:rFonts w:ascii="FuturaBT-Light" w:hAnsi="FuturaBT-Light" w:cs="FuturaBT-Light"/>
+          <w:sz w:val="24"/>
+          <w:szCs w:val="24"/>
+        </w:rPr>
+      </w:pPr>
+      <w:r>
+        <w:rPr>
+          <w:rFonts w:ascii="FuturaBT-Light" w:hAnsi="FuturaBT-Light" w:cs="FuturaBT-Light"/>
+          <w:sz w:val="24"/>
+          <w:szCs w:val="24"/>
+        </w:rPr>
+        <w:lastRenderedPageBreak/>
+        <w:t>consideradas injustas frente a lo que el mundo</w:t>
+      </w:r>
+    </w:p>
+    <w:p>
+      <w:pPr>
+        <w:autoSpaceDE w:val="0"/>
+        <w:autoSpaceDN w:val="0"/>
+        <w:adjustRightInd w:val="0"/>
+        <w:spacing w:after="0" w:line="240" w:lineRule="auto"/>
+        <w:rPr>
+          <w:rFonts w:ascii="FuturaBT-Light" w:hAnsi="FuturaBT-Light" w:cs="FuturaBT-Light"/>
+          <w:sz w:val="24"/>
+          <w:szCs w:val="24"/>
+        </w:rPr>
+      </w:pPr>
+      <w:r>
+        <w:rPr>
+          <w:rFonts w:ascii="FuturaBT-Light" w:hAnsi="FuturaBT-Light" w:cs="FuturaBT-Light"/>
+          <w:sz w:val="24"/>
+          <w:szCs w:val="24"/>
+        </w:rPr>
+        <w:t>y la sociedad en la que esta inmiscuida debería</w:t>
+      </w:r>
+    </w:p>
+    <w:p>
+      <w:pPr>
+        <w:autoSpaceDE w:val="0"/>
+        <w:autoSpaceDN w:val="0"/>
+        <w:adjustRightInd w:val="0"/>
+        <w:spacing w:after="0" w:line="240" w:lineRule="auto"/>
+        <w:rPr>
+          <w:rFonts w:ascii="FuturaBT-Light" w:hAnsi="FuturaBT-Light" w:cs="FuturaBT-Light"/>
+          <w:sz w:val="24"/>
+          <w:szCs w:val="24"/>
+        </w:rPr>
+      </w:pPr>
+      <w:r>
+        <w:rPr>
+          <w:rFonts w:ascii="FuturaBT-Light" w:hAnsi="FuturaBT-Light" w:cs="FuturaBT-Light"/>
+          <w:sz w:val="24"/>
+          <w:szCs w:val="24"/>
+        </w:rPr>
+        <w:t>ofrecerle.</w:t>
+      </w:r>
+    </w:p>
+    <w:p>
+      <w:pPr>
+        <w:autoSpaceDE w:val="0"/>
+        <w:autoSpaceDN w:val="0"/>
+        <w:adjustRightInd w:val="0"/>
+        <w:spacing w:after="0" w:line="240" w:lineRule="auto"/>
+        <w:rPr>
+          <w:rFonts w:ascii="FuturaBT-Light" w:hAnsi="FuturaBT-Light" w:cs="FuturaBT-Light"/>
+          <w:sz w:val="24"/>
+          <w:szCs w:val="24"/>
+        </w:rPr>
+      </w:pPr>
+      <w:r>
+        <w:rPr>
+          <w:rFonts w:ascii="FuturaBT-Light" w:hAnsi="FuturaBT-Light" w:cs="FuturaBT-Light"/>
+          <w:sz w:val="24"/>
+          <w:szCs w:val="24"/>
+        </w:rPr>
+        <w:t>Es así como la población y el territorio del corregimiento</w:t>
+      </w:r>
+    </w:p>
+    <w:p>
+      <w:pPr>
+        <w:autoSpaceDE w:val="0"/>
+        <w:autoSpaceDN w:val="0"/>
+        <w:adjustRightInd w:val="0"/>
+        <w:spacing w:after="0" w:line="240" w:lineRule="auto"/>
+        <w:rPr>
+          <w:rFonts w:ascii="FuturaBT-Light" w:hAnsi="FuturaBT-Light" w:cs="FuturaBT-Light"/>
+          <w:sz w:val="24"/>
+          <w:szCs w:val="24"/>
+        </w:rPr>
+      </w:pPr>
+      <w:r>
+        <w:rPr>
+          <w:rFonts w:ascii="FuturaBT-Light" w:hAnsi="FuturaBT-Light" w:cs="FuturaBT-Light"/>
+          <w:sz w:val="24"/>
+          <w:szCs w:val="24"/>
+        </w:rPr>
+        <w:t>de Montebello del municipio de Santiago de Cali,</w:t>
+      </w:r>
+    </w:p>
+    <w:p>
+      <w:pPr>
+        <w:autoSpaceDE w:val="0"/>
+        <w:autoSpaceDN w:val="0"/>
+        <w:adjustRightInd w:val="0"/>
+        <w:spacing w:after="0" w:line="240" w:lineRule="auto"/>
+        <w:rPr>
+          <w:rFonts w:ascii="FuturaBT-Light" w:hAnsi="FuturaBT-Light" w:cs="FuturaBT-Light"/>
+          <w:sz w:val="24"/>
+          <w:szCs w:val="24"/>
+        </w:rPr>
+      </w:pPr>
+      <w:r>
+        <w:rPr>
+          <w:rFonts w:ascii="FuturaBT-Light" w:hAnsi="FuturaBT-Light" w:cs="FuturaBT-Light"/>
+          <w:sz w:val="24"/>
+          <w:szCs w:val="24"/>
+        </w:rPr>
+        <w:t>se ve beneficiado por la intervención hecha por</w:t>
+      </w:r>
+    </w:p>
+    <w:p>
+      <w:pPr>
+        <w:autoSpaceDE w:val="0"/>
+        <w:autoSpaceDN w:val="0"/>
+        <w:adjustRightInd w:val="0"/>
+        <w:spacing w:after="0" w:line="240" w:lineRule="auto"/>
+        <w:rPr>
+          <w:rFonts w:ascii="FuturaBT-Light" w:hAnsi="FuturaBT-Light" w:cs="FuturaBT-Light"/>
+          <w:sz w:val="24"/>
+          <w:szCs w:val="24"/>
+        </w:rPr>
+      </w:pPr>
+      <w:r>
+        <w:rPr>
+          <w:rFonts w:ascii="FuturaBT-Light" w:hAnsi="FuturaBT-Light" w:cs="FuturaBT-Light"/>
+          <w:sz w:val="24"/>
+          <w:szCs w:val="24"/>
+        </w:rPr>
+        <w:t>docentes, tutores, estudiantes y semilleros de</w:t>
+      </w:r>
+    </w:p>
+    <w:p>
+      <w:pPr>
+        <w:autoSpaceDE w:val="0"/>
+        <w:autoSpaceDN w:val="0"/>
+        <w:adjustRightInd w:val="0"/>
+        <w:spacing w:after="0" w:line="240" w:lineRule="auto"/>
+        <w:rPr>
+          <w:rFonts w:ascii="FuturaBT-Light" w:hAnsi="FuturaBT-Light" w:cs="FuturaBT-Light"/>
+          <w:sz w:val="24"/>
+          <w:szCs w:val="24"/>
+        </w:rPr>
+      </w:pPr>
+      <w:r>
+        <w:rPr>
+          <w:rFonts w:ascii="FuturaBT-Light" w:hAnsi="FuturaBT-Light" w:cs="FuturaBT-Light"/>
+          <w:sz w:val="24"/>
+          <w:szCs w:val="24"/>
+        </w:rPr>
+        <w:t>programa técnico profesional en diseño gráfico</w:t>
+      </w:r>
+    </w:p>
+    <w:p>
+      <w:pPr>
+        <w:autoSpaceDE w:val="0"/>
+        <w:autoSpaceDN w:val="0"/>
+        <w:adjustRightInd w:val="0"/>
+        <w:spacing w:after="0" w:line="240" w:lineRule="auto"/>
+        <w:rPr>
+          <w:rFonts w:ascii="FuturaBT-Light" w:hAnsi="FuturaBT-Light" w:cs="FuturaBT-Light"/>
+          <w:sz w:val="24"/>
+          <w:szCs w:val="24"/>
+        </w:rPr>
+      </w:pPr>
+      <w:r>
+        <w:rPr>
+          <w:rFonts w:ascii="FuturaBT-Light" w:hAnsi="FuturaBT-Light" w:cs="FuturaBT-Light"/>
+          <w:sz w:val="24"/>
+          <w:szCs w:val="24"/>
+        </w:rPr>
+        <w:t>durante el año 2015 según los lineamientos del</w:t>
+      </w:r>
+    </w:p>
+    <w:p>
+      <w:pPr>
+        <w:autoSpaceDE w:val="0"/>
+        <w:autoSpaceDN w:val="0"/>
+        <w:adjustRightInd w:val="0"/>
+        <w:spacing w:after="0" w:line="240" w:lineRule="auto"/>
+        <w:rPr>
+          <w:rFonts w:ascii="FuturaBT-Light" w:hAnsi="FuturaBT-Light" w:cs="FuturaBT-Light"/>
+          <w:sz w:val="24"/>
+          <w:szCs w:val="24"/>
+        </w:rPr>
+      </w:pPr>
+      <w:r>
+        <w:rPr>
+          <w:rFonts w:ascii="FuturaBT-Light" w:hAnsi="FuturaBT-Light" w:cs="FuturaBT-Light"/>
+          <w:sz w:val="24"/>
+          <w:szCs w:val="24"/>
+        </w:rPr>
+        <w:t>proyecto integrador y de la misión institucional</w:t>
+      </w:r>
+    </w:p>
+    <w:p>
+      <w:pPr>
+        <w:autoSpaceDE w:val="0"/>
+        <w:autoSpaceDN w:val="0"/>
+        <w:adjustRightInd w:val="0"/>
+        <w:spacing w:after="0" w:line="240" w:lineRule="auto"/>
+        <w:rPr>
+          <w:rFonts w:ascii="FuturaBT-Light" w:hAnsi="FuturaBT-Light" w:cs="FuturaBT-Light"/>
+          <w:sz w:val="24"/>
+          <w:szCs w:val="24"/>
+        </w:rPr>
+      </w:pPr>
+      <w:r>
+        <w:rPr>
+          <w:rFonts w:ascii="FuturaBT-Light" w:hAnsi="FuturaBT-Light" w:cs="FuturaBT-Light"/>
+          <w:sz w:val="24"/>
+          <w:szCs w:val="24"/>
+        </w:rPr>
+        <w:t>que nos dice que los Técnicos profesionales de la</w:t>
+      </w:r>
+    </w:p>
+    <w:p>
+      <w:pPr>
+        <w:autoSpaceDE w:val="0"/>
+        <w:autoSpaceDN w:val="0"/>
+        <w:adjustRightInd w:val="0"/>
+        <w:spacing w:after="0" w:line="240" w:lineRule="auto"/>
+        <w:rPr>
+          <w:rFonts w:ascii="FuturaBT-Light" w:hAnsi="FuturaBT-Light" w:cs="FuturaBT-Light"/>
+          <w:sz w:val="24"/>
+          <w:szCs w:val="24"/>
+        </w:rPr>
+      </w:pPr>
+      <w:r>
+        <w:rPr>
+          <w:rFonts w:ascii="FuturaBT-Light" w:hAnsi="FuturaBT-Light" w:cs="FuturaBT-Light"/>
+          <w:sz w:val="24"/>
+          <w:szCs w:val="24"/>
+        </w:rPr>
+        <w:t>FADP han de ser “altamente competitivos, creativos,</w:t>
+      </w:r>
+    </w:p>
+    <w:p>
+      <w:pPr>
+        <w:autoSpaceDE w:val="0"/>
+        <w:autoSpaceDN w:val="0"/>
+        <w:adjustRightInd w:val="0"/>
+        <w:spacing w:after="0" w:line="240" w:lineRule="auto"/>
+        <w:rPr>
+          <w:rFonts w:ascii="FuturaBT-Book" w:hAnsi="FuturaBT-Book" w:cs="FuturaBT-Book"/>
+          <w:sz w:val="24"/>
+          <w:szCs w:val="24"/>
+        </w:rPr>
+      </w:pPr>
+      <w:r>
+        <w:rPr>
+          <w:rFonts w:ascii="FuturaBT-Light" w:hAnsi="FuturaBT-Light" w:cs="FuturaBT-Light"/>
+          <w:sz w:val="24"/>
+          <w:szCs w:val="24"/>
+        </w:rPr>
+        <w:t xml:space="preserve">innovadores, emprendedores </w:t>
+      </w:r>
+      <w:r>
+        <w:rPr>
+          <w:rFonts w:ascii="FuturaBT-Book" w:hAnsi="FuturaBT-Book" w:cs="FuturaBT-Book"/>
+          <w:sz w:val="24"/>
+          <w:szCs w:val="24"/>
+        </w:rPr>
+        <w:t>y con conciencia</w:t>
+      </w:r>
+    </w:p>
+    <w:p>
+      <w:pPr>
+        <w:autoSpaceDE w:val="0"/>
+        <w:autoSpaceDN w:val="0"/>
+        <w:adjustRightInd w:val="0"/>
+        <w:spacing w:after="0" w:line="240" w:lineRule="auto"/>
+        <w:rPr>
+          <w:rFonts w:ascii="FuturaBT-Light" w:hAnsi="FuturaBT-Light" w:cs="FuturaBT-Light"/>
+          <w:sz w:val="24"/>
+          <w:szCs w:val="24"/>
+        </w:rPr>
+      </w:pPr>
+      <w:r>
+        <w:rPr>
+          <w:rFonts w:ascii="FuturaBT-Book" w:hAnsi="FuturaBT-Book" w:cs="FuturaBT-Book"/>
+          <w:sz w:val="24"/>
+          <w:szCs w:val="24"/>
+        </w:rPr>
+        <w:t xml:space="preserve">social, </w:t>
+      </w:r>
+      <w:r>
+        <w:rPr>
+          <w:rFonts w:ascii="FuturaBT-Light" w:hAnsi="FuturaBT-Light" w:cs="FuturaBT-Light"/>
+          <w:sz w:val="24"/>
+          <w:szCs w:val="24"/>
+        </w:rPr>
+        <w:t>a través de un modelo pedagógico innovador,</w:t>
+      </w:r>
+    </w:p>
+    <w:p>
+      <w:pPr>
+        <w:autoSpaceDE w:val="0"/>
+        <w:autoSpaceDN w:val="0"/>
+        <w:adjustRightInd w:val="0"/>
+        <w:spacing w:after="0" w:line="240" w:lineRule="auto"/>
+        <w:rPr>
+          <w:rFonts w:ascii="FuturaBT-Light" w:hAnsi="FuturaBT-Light" w:cs="FuturaBT-Light"/>
+          <w:sz w:val="24"/>
+          <w:szCs w:val="24"/>
+        </w:rPr>
+      </w:pPr>
+      <w:r>
+        <w:rPr>
+          <w:rFonts w:ascii="FuturaBT-Light" w:hAnsi="FuturaBT-Light" w:cs="FuturaBT-Light"/>
+          <w:sz w:val="24"/>
+          <w:szCs w:val="24"/>
+        </w:rPr>
+        <w:t>fundamentado en el Ser, con un alto nivel de calidad</w:t>
+      </w:r>
+    </w:p>
+    <w:p>
+      <w:pPr>
+        <w:autoSpaceDE w:val="0"/>
+        <w:autoSpaceDN w:val="0"/>
+        <w:adjustRightInd w:val="0"/>
+        <w:spacing w:after="0" w:line="240" w:lineRule="auto"/>
+        <w:rPr>
+          <w:rFonts w:ascii="FuturaBT-Light" w:hAnsi="FuturaBT-Light" w:cs="FuturaBT-Light"/>
+          <w:sz w:val="24"/>
+          <w:szCs w:val="24"/>
+        </w:rPr>
+      </w:pPr>
+      <w:r>
+        <w:rPr>
+          <w:rFonts w:ascii="FuturaBT-Light" w:hAnsi="FuturaBT-Light" w:cs="FuturaBT-Light"/>
+          <w:sz w:val="24"/>
+          <w:szCs w:val="24"/>
+        </w:rPr>
+        <w:t>y que articula la investigación, la docencia y la</w:t>
+      </w:r>
+    </w:p>
+    <w:p>
+      <w:pPr>
+        <w:autoSpaceDE w:val="0"/>
+        <w:autoSpaceDN w:val="0"/>
+        <w:adjustRightInd w:val="0"/>
+        <w:spacing w:after="0" w:line="240" w:lineRule="auto"/>
+        <w:rPr>
+          <w:rFonts w:ascii="FuturaBT-Light" w:hAnsi="FuturaBT-Light" w:cs="FuturaBT-Light"/>
+          <w:sz w:val="24"/>
+          <w:szCs w:val="24"/>
+        </w:rPr>
+      </w:pPr>
+      <w:r>
+        <w:rPr>
+          <w:rFonts w:ascii="FuturaBT-Light" w:hAnsi="FuturaBT-Light" w:cs="FuturaBT-Light"/>
+          <w:sz w:val="24"/>
+          <w:szCs w:val="24"/>
+        </w:rPr>
+        <w:t>proyección social” (FADP, 2013).</w:t>
+      </w:r>
+    </w:p>
+    <w:p>
+      <w:pPr>
+        <w:autoSpaceDE w:val="0"/>
+        <w:autoSpaceDN w:val="0"/>
+        <w:adjustRightInd w:val="0"/>
+        <w:spacing w:after="0" w:line="240" w:lineRule="auto"/>
+        <w:rPr>
+          <w:rFonts w:ascii="FuturaBT-Light" w:hAnsi="FuturaBT-Light" w:cs="FuturaBT-Light"/>
+          <w:sz w:val="24"/>
+          <w:szCs w:val="24"/>
+        </w:rPr>
+      </w:pPr>
+      <w:r>
+        <w:rPr>
+          <w:rFonts w:ascii="FuturaBT-Light" w:hAnsi="FuturaBT-Light" w:cs="FuturaBT-Light"/>
+          <w:sz w:val="24"/>
+          <w:szCs w:val="24"/>
+        </w:rPr>
+        <w:t>Encontramos entonces en el siguiente texto,</w:t>
+      </w:r>
+    </w:p>
+    <w:p>
+      <w:pPr>
+        <w:autoSpaceDE w:val="0"/>
+        <w:autoSpaceDN w:val="0"/>
+        <w:adjustRightInd w:val="0"/>
+        <w:spacing w:after="0" w:line="240" w:lineRule="auto"/>
+        <w:rPr>
+          <w:rFonts w:ascii="FuturaBT-Light" w:hAnsi="FuturaBT-Light" w:cs="FuturaBT-Light"/>
+          <w:sz w:val="24"/>
+          <w:szCs w:val="24"/>
+        </w:rPr>
+      </w:pPr>
+      <w:r>
+        <w:rPr>
+          <w:rFonts w:ascii="FuturaBT-Light" w:hAnsi="FuturaBT-Light" w:cs="FuturaBT-Light"/>
+          <w:sz w:val="24"/>
+          <w:szCs w:val="24"/>
+        </w:rPr>
+        <w:t>la sistematización del proyecto integrador del</w:t>
+      </w:r>
+    </w:p>
+    <w:p>
+      <w:pPr>
+        <w:autoSpaceDE w:val="0"/>
+        <w:autoSpaceDN w:val="0"/>
+        <w:adjustRightInd w:val="0"/>
+        <w:spacing w:after="0" w:line="240" w:lineRule="auto"/>
+        <w:rPr>
+          <w:rFonts w:ascii="FuturaBT-Light" w:hAnsi="FuturaBT-Light" w:cs="FuturaBT-Light"/>
+          <w:sz w:val="24"/>
+          <w:szCs w:val="24"/>
+        </w:rPr>
+      </w:pPr>
+      <w:r>
+        <w:rPr>
+          <w:rFonts w:ascii="FuturaBT-Light" w:hAnsi="FuturaBT-Light" w:cs="FuturaBT-Light"/>
+          <w:sz w:val="24"/>
+          <w:szCs w:val="24"/>
+        </w:rPr>
+        <w:t>programa técnico profesional de diseño gráfico</w:t>
+      </w:r>
+    </w:p>
+    <w:p>
+      <w:pPr>
+        <w:autoSpaceDE w:val="0"/>
+        <w:autoSpaceDN w:val="0"/>
+        <w:adjustRightInd w:val="0"/>
+        <w:spacing w:after="0" w:line="240" w:lineRule="auto"/>
+        <w:rPr>
+          <w:rFonts w:ascii="FuturaBT-Light" w:hAnsi="FuturaBT-Light" w:cs="FuturaBT-Light"/>
+          <w:sz w:val="24"/>
+          <w:szCs w:val="24"/>
+        </w:rPr>
+      </w:pPr>
+      <w:r>
+        <w:rPr>
+          <w:rFonts w:ascii="FuturaBT-Light" w:hAnsi="FuturaBT-Light" w:cs="FuturaBT-Light"/>
+          <w:sz w:val="24"/>
+          <w:szCs w:val="24"/>
+        </w:rPr>
+        <w:t>denominado “El cuento del Diseño” como aporte al</w:t>
+      </w:r>
+    </w:p>
+    <w:p>
+      <w:pPr>
+        <w:autoSpaceDE w:val="0"/>
+        <w:autoSpaceDN w:val="0"/>
+        <w:adjustRightInd w:val="0"/>
+        <w:spacing w:after="0" w:line="240" w:lineRule="auto"/>
+        <w:rPr>
+          <w:rFonts w:ascii="FuturaBT-Light" w:hAnsi="FuturaBT-Light" w:cs="FuturaBT-Light"/>
+          <w:sz w:val="24"/>
+          <w:szCs w:val="24"/>
+        </w:rPr>
+      </w:pPr>
+      <w:r>
+        <w:rPr>
+          <w:rFonts w:ascii="FuturaBT-Light" w:hAnsi="FuturaBT-Light" w:cs="FuturaBT-Light"/>
+          <w:sz w:val="24"/>
+          <w:szCs w:val="24"/>
+        </w:rPr>
+        <w:t>cumplimiento de esta misión y como contribución</w:t>
+      </w:r>
+    </w:p>
+    <w:p>
+      <w:pPr>
+        <w:autoSpaceDE w:val="0"/>
+        <w:autoSpaceDN w:val="0"/>
+        <w:adjustRightInd w:val="0"/>
+        <w:spacing w:after="0" w:line="240" w:lineRule="auto"/>
+        <w:rPr>
+          <w:rFonts w:ascii="FuturaBT-Light" w:hAnsi="FuturaBT-Light" w:cs="FuturaBT-Light"/>
+          <w:sz w:val="24"/>
+          <w:szCs w:val="24"/>
+        </w:rPr>
+      </w:pPr>
+      <w:r>
+        <w:rPr>
+          <w:rFonts w:ascii="FuturaBT-Light" w:hAnsi="FuturaBT-Light" w:cs="FuturaBT-Light"/>
+          <w:sz w:val="24"/>
+          <w:szCs w:val="24"/>
+        </w:rPr>
+        <w:t>social del dominio gráfico de la disciplina del diseño,</w:t>
+      </w:r>
+    </w:p>
+    <w:p>
+      <w:pPr>
+        <w:autoSpaceDE w:val="0"/>
+        <w:autoSpaceDN w:val="0"/>
+        <w:adjustRightInd w:val="0"/>
+        <w:spacing w:after="0" w:line="240" w:lineRule="auto"/>
+        <w:rPr>
+          <w:rFonts w:ascii="FuturaBT-Light" w:hAnsi="FuturaBT-Light" w:cs="FuturaBT-Light"/>
+          <w:sz w:val="24"/>
+          <w:szCs w:val="24"/>
+        </w:rPr>
+      </w:pPr>
+      <w:r>
+        <w:rPr>
+          <w:rFonts w:ascii="FuturaBT-Light" w:hAnsi="FuturaBT-Light" w:cs="FuturaBT-Light"/>
+          <w:sz w:val="24"/>
+          <w:szCs w:val="24"/>
+        </w:rPr>
+        <w:t>en la formación de valores de diversa índole dentro</w:t>
+      </w:r>
+    </w:p>
+    <w:p>
+      <w:pPr>
+        <w:autoSpaceDE w:val="0"/>
+        <w:autoSpaceDN w:val="0"/>
+        <w:adjustRightInd w:val="0"/>
+        <w:spacing w:after="0" w:line="240" w:lineRule="auto"/>
+        <w:rPr>
+          <w:rFonts w:ascii="FuturaBT-Light" w:hAnsi="FuturaBT-Light" w:cs="FuturaBT-Light"/>
+          <w:sz w:val="24"/>
+          <w:szCs w:val="24"/>
+        </w:rPr>
+      </w:pPr>
+      <w:r>
+        <w:rPr>
+          <w:rFonts w:ascii="FuturaBT-Light" w:hAnsi="FuturaBT-Light" w:cs="FuturaBT-Light"/>
+          <w:sz w:val="24"/>
+          <w:szCs w:val="24"/>
+        </w:rPr>
+        <w:t>de una población infantil y juvenil mediante la</w:t>
+      </w:r>
+    </w:p>
+    <w:p>
+      <w:pPr>
+        <w:autoSpaceDE w:val="0"/>
+        <w:autoSpaceDN w:val="0"/>
+        <w:adjustRightInd w:val="0"/>
+        <w:spacing w:after="0" w:line="240" w:lineRule="auto"/>
+        <w:rPr>
+          <w:rFonts w:ascii="FuturaBT-Light" w:hAnsi="FuturaBT-Light" w:cs="FuturaBT-Light"/>
+          <w:sz w:val="24"/>
+          <w:szCs w:val="24"/>
+        </w:rPr>
+      </w:pPr>
+      <w:r>
+        <w:rPr>
+          <w:rFonts w:ascii="FuturaBT-Light" w:hAnsi="FuturaBT-Light" w:cs="FuturaBT-Light"/>
+          <w:sz w:val="24"/>
+          <w:szCs w:val="24"/>
+        </w:rPr>
+        <w:t>Narrativa Gráfica.</w:t>
+      </w:r>
+    </w:p>
+    <w:p>
+      <w:pPr>
+        <w:autoSpaceDE w:val="0"/>
+        <w:autoSpaceDN w:val="0"/>
+        <w:adjustRightInd w:val="0"/>
+        <w:spacing w:after="0" w:line="240" w:lineRule="auto"/>
+        <w:rPr>
+          <w:rFonts w:ascii="FuturaBT-Light" w:hAnsi="FuturaBT-Light" w:cs="FuturaBT-Light"/>
+          <w:sz w:val="24"/>
+          <w:szCs w:val="24"/>
+        </w:rPr>
+      </w:pPr>
+      <w:r>
+        <w:rPr>
+          <w:rFonts w:ascii="FuturaBT-Light" w:hAnsi="FuturaBT-Light" w:cs="FuturaBT-Light"/>
+          <w:sz w:val="24"/>
+          <w:szCs w:val="24"/>
+        </w:rPr>
+        <w:t>Narrativa que se evidencia en productos de diseño</w:t>
+      </w:r>
+    </w:p>
+    <w:p>
+      <w:pPr>
+        <w:autoSpaceDE w:val="0"/>
+        <w:autoSpaceDN w:val="0"/>
+        <w:adjustRightInd w:val="0"/>
+        <w:spacing w:after="0" w:line="240" w:lineRule="auto"/>
+        <w:rPr>
+          <w:rFonts w:ascii="FuturaBT-Light" w:hAnsi="FuturaBT-Light" w:cs="FuturaBT-Light"/>
+          <w:sz w:val="24"/>
+          <w:szCs w:val="24"/>
+        </w:rPr>
+      </w:pPr>
+      <w:r>
+        <w:rPr>
+          <w:rFonts w:ascii="FuturaBT-Light" w:hAnsi="FuturaBT-Light" w:cs="FuturaBT-Light"/>
+          <w:sz w:val="24"/>
+          <w:szCs w:val="24"/>
+        </w:rPr>
+        <w:t>que conocemos como Libros, que en este caso son</w:t>
+      </w:r>
+    </w:p>
+    <w:p>
+      <w:pPr>
+        <w:autoSpaceDE w:val="0"/>
+        <w:autoSpaceDN w:val="0"/>
+        <w:adjustRightInd w:val="0"/>
+        <w:spacing w:after="0" w:line="240" w:lineRule="auto"/>
+        <w:rPr>
+          <w:rFonts w:ascii="FuturaBT-Light" w:hAnsi="FuturaBT-Light" w:cs="FuturaBT-Light"/>
+          <w:sz w:val="24"/>
+          <w:szCs w:val="24"/>
+        </w:rPr>
+      </w:pPr>
+      <w:r>
+        <w:rPr>
+          <w:rFonts w:ascii="FuturaBT-Light" w:hAnsi="FuturaBT-Light" w:cs="FuturaBT-Light"/>
+          <w:sz w:val="24"/>
+          <w:szCs w:val="24"/>
+        </w:rPr>
+        <w:t>proyectos de diseño, creados para poblaciones muy</w:t>
+      </w:r>
+    </w:p>
+    <w:p>
+      <w:pPr>
+        <w:rPr>
+          <w:rFonts w:ascii="Times New Roman" w:hAnsi="Times New Roman" w:cs="Times New Roman"/>
+          <w:sz w:val="24"/>
+          <w:szCs w:val="24"/>
+        </w:rPr>
+      </w:pPr>
+      <w:r>
+        <w:rPr>
+          <w:rFonts w:ascii="FuturaBT-Light" w:hAnsi="FuturaBT-Light" w:cs="FuturaBT-Light"/>
+          <w:sz w:val="24"/>
+          <w:szCs w:val="24"/>
+        </w:rPr>
+        <w:t>específicas del territorio señalado y que buscan formar</w:t>
+      </w:r>
+    </w:p>
+    <w:p>
+      <w:pPr>
+        <w:rPr>
+          <w:rFonts w:ascii="Times New Roman" w:hAnsi="Times New Roman" w:cs="Times New Roman"/>
+          <w:sz w:val="24"/>
+          <w:szCs w:val="24"/>
+        </w:rPr>
+      </w:pPr>
+    </w:p>
+    <w:p>
+      <w:pPr>
+        <w:rPr>
+          <w:rFonts w:ascii="Times New Roman" w:hAnsi="Times New Roman" w:cs="Times New Roman"/>
+          <w:sz w:val="24"/>
+          <w:szCs w:val="24"/>
+        </w:rPr>
+      </w:pPr>
+    </w:p>
+    <w:p>
+      <w:pPr>
+        <w:rPr>
+          <w:rFonts w:ascii="Times New Roman" w:hAnsi="Times New Roman" w:cs="Times New Roman"/>
+          <w:sz w:val="24"/>
+          <w:szCs w:val="24"/>
+        </w:rPr>
+      </w:pPr>
+    </w:p>
+    <w:p>
+      <w:pPr>
+        <w:rPr>
+          <w:rFonts w:ascii="Times New Roman" w:hAnsi="Times New Roman" w:cs="Times New Roman"/>
+          <w:sz w:val="24"/>
+          <w:szCs w:val="24"/>
+        </w:rPr>
+      </w:pPr>
+    </w:p>
+    <w:p>
+      <w:pPr>
+        <w:rPr>
+          <w:rFonts w:ascii="Times New Roman" w:hAnsi="Times New Roman" w:cs="Times New Roman"/>
+          <w:sz w:val="24"/>
+          <w:szCs w:val="24"/>
+        </w:rPr>
+      </w:pPr>
+    </w:p>
+    <w:p>
+      <w:pPr>
+        <w:rPr>
+          <w:rFonts w:ascii="Times New Roman" w:hAnsi="Times New Roman" w:cs="Times New Roman"/>
+          <w:sz w:val="24"/>
+          <w:szCs w:val="24"/>
+        </w:rPr>
+      </w:pPr>
+    </w:p>
+    <w:p>
+      <w:pPr>
+        <w:rPr>
+          <w:rFonts w:ascii="Times New Roman" w:hAnsi="Times New Roman" w:cs="Times New Roman"/>
+          <w:sz w:val="24"/>
+          <w:szCs w:val="24"/>
+        </w:rPr>
+      </w:pPr>
+    </w:p>
+    <w:p>
+      <w:pPr>
+        <w:rPr>
+          <w:rFonts w:ascii="Times New Roman" w:hAnsi="Times New Roman" w:cs="Times New Roman"/>
+          <w:sz w:val="24"/>
+          <w:szCs w:val="24"/>
+        </w:rPr>
+      </w:pPr>
+    </w:p>
+    <w:p>
+      <w:pPr>
+        <w:rPr>
+          <w:rFonts w:ascii="Times New Roman" w:hAnsi="Times New Roman" w:cs="Times New Roman"/>
+          <w:sz w:val="24"/>
+          <w:szCs w:val="24"/>
+        </w:rPr>
+      </w:pPr>
     </w:p>
     <w:p>
       <w:pPr>
@@ -479,131 +1551,139 @@
           <w:sz w:val="24"/>
           <w:szCs w:val="24"/>
         </w:rPr>
+        <w:t>Una descripción de la propuesta y resultados obtenidos de los productos de diseño a manera de REFLEXIÓN PEDAGÓGICA frente a los alcances propuestos y los resultados conseguidos</w:t>
+      </w:r>
+    </w:p>
+    <w:p>
+      <w:pPr>
+        <w:rPr>
+          <w:rFonts w:ascii="Times New Roman" w:hAnsi="Times New Roman" w:cs="Times New Roman"/>
+          <w:sz w:val="24"/>
+          <w:szCs w:val="24"/>
+        </w:rPr>
+      </w:pPr>
+    </w:p>
+    <w:p>
+      <w:pPr>
+        <w:rPr>
+          <w:rFonts w:ascii="Times New Roman" w:hAnsi="Times New Roman" w:cs="Times New Roman"/>
+          <w:sz w:val="24"/>
+          <w:szCs w:val="24"/>
+        </w:rPr>
+      </w:pPr>
+    </w:p>
+    <w:p>
+      <w:pPr>
+        <w:rPr>
+          <w:rFonts w:ascii="Times New Roman" w:hAnsi="Times New Roman" w:cs="Times New Roman"/>
+          <w:sz w:val="24"/>
+          <w:szCs w:val="24"/>
+        </w:rPr>
+      </w:pPr>
+      <w:r>
+        <w:rPr>
+          <w:rFonts w:ascii="Times New Roman" w:hAnsi="Times New Roman" w:cs="Times New Roman"/>
+          <w:sz w:val="24"/>
+          <w:szCs w:val="24"/>
+        </w:rPr>
+        <w:t>Título del proyecto o proyectos integradores • Nombre del autor o autores (Estudiantes) • Síntesis del contenido en español e inglés. Un párrafo de máximo 10 líneas. • Palabras claves. • Párrafo Introductorio. • Desarrollo de tema planteado en el título</w:t>
+      </w:r>
+    </w:p>
+    <w:p>
+      <w:pPr>
+        <w:rPr>
+          <w:rFonts w:ascii="Times New Roman" w:hAnsi="Times New Roman" w:cs="Times New Roman"/>
+          <w:sz w:val="24"/>
+          <w:szCs w:val="24"/>
+        </w:rPr>
+      </w:pPr>
+    </w:p>
+    <w:p>
+      <w:pPr>
+        <w:rPr>
+          <w:rFonts w:ascii="Times New Roman" w:hAnsi="Times New Roman" w:cs="Times New Roman"/>
+          <w:sz w:val="24"/>
+          <w:szCs w:val="24"/>
+        </w:rPr>
+      </w:pPr>
+    </w:p>
+    <w:p>
+      <w:pPr>
+        <w:rPr>
+          <w:rFonts w:ascii="Times New Roman" w:hAnsi="Times New Roman" w:cs="Times New Roman"/>
+          <w:sz w:val="24"/>
+          <w:szCs w:val="24"/>
+        </w:rPr>
+      </w:pPr>
+    </w:p>
+    <w:p>
+      <w:pPr>
+        <w:rPr>
+          <w:rFonts w:ascii="Times New Roman" w:hAnsi="Times New Roman" w:cs="Times New Roman"/>
+          <w:sz w:val="24"/>
+          <w:szCs w:val="24"/>
+        </w:rPr>
+      </w:pPr>
+    </w:p>
+    <w:p>
+      <w:pPr>
+        <w:rPr>
+          <w:rFonts w:ascii="Times New Roman" w:hAnsi="Times New Roman" w:cs="Times New Roman"/>
+          <w:sz w:val="24"/>
+          <w:szCs w:val="24"/>
+        </w:rPr>
+      </w:pPr>
+      <w:r>
+        <w:rPr>
+          <w:rFonts w:ascii="Times New Roman" w:hAnsi="Times New Roman" w:cs="Times New Roman"/>
+          <w:sz w:val="24"/>
+          <w:szCs w:val="24"/>
+        </w:rPr>
+        <w:t>Bajo las tres fases concebidas para los proyectos integradores: • Fase ANÁLISIS: Acercamiento del grupo de estudiantes a lo planteado como marco de referencia del proyecto integrador. • Fase OBSERVATORIO: En esta se explica el método de recolección de datos (entrevistas, grupos de enfoque, encuestas, diario de campo, etc.) • Fase PROYECTUAL: Los resultados según los requerimientos del proyecto integrador, nivel de formación y los señalados por el tutor.</w:t>
+      </w:r>
+    </w:p>
+    <w:p>
+      <w:pPr>
+        <w:rPr>
+          <w:rFonts w:ascii="Times New Roman" w:hAnsi="Times New Roman" w:cs="Times New Roman"/>
+          <w:sz w:val="24"/>
+          <w:szCs w:val="24"/>
+        </w:rPr>
+      </w:pPr>
+    </w:p>
+    <w:p>
+      <w:pPr>
+        <w:rPr>
+          <w:rFonts w:ascii="Times New Roman" w:hAnsi="Times New Roman" w:cs="Times New Roman"/>
+          <w:sz w:val="24"/>
+          <w:szCs w:val="24"/>
+        </w:rPr>
+      </w:pPr>
+    </w:p>
+    <w:p>
+      <w:pPr>
+        <w:rPr>
+          <w:rFonts w:ascii="Times New Roman" w:hAnsi="Times New Roman" w:cs="Times New Roman"/>
+          <w:sz w:val="24"/>
+          <w:szCs w:val="24"/>
+        </w:rPr>
+      </w:pPr>
+      <w:r>
+        <w:rPr>
+          <w:rFonts w:ascii="Times New Roman" w:hAnsi="Times New Roman" w:cs="Times New Roman"/>
+          <w:sz w:val="24"/>
+          <w:szCs w:val="24"/>
+        </w:rPr>
+        <w:t xml:space="preserve">• Párrafo concluyente o conclusiones generales. Si el artículo incluye fotografías, gráficos o similares se deben incluir los originales en una carpeta anexa al archivo del artículo. Las ecuaciones, tablas, gráficos e imágenes deben ir enumeradas en símbolos arábigos. a) </w:t>
+      </w:r>
+      <w:r>
+        <w:rPr>
+          <w:rFonts w:ascii="Times New Roman" w:hAnsi="Times New Roman" w:cs="Times New Roman"/>
+          <w:sz w:val="24"/>
+          <w:szCs w:val="24"/>
+        </w:rPr>
         <w:lastRenderedPageBreak/>
-        <w:t>Una descripción de la propuesta y resultados obtenidos de los productos de diseño a manera de REFLEXIÓN PEDAGÓGICA frente a los alcances propuestos y los resultados conseguidos</w:t>
-      </w:r>
-    </w:p>
-    <w:p>
-      <w:pPr>
-        <w:rPr>
-          <w:rFonts w:ascii="Times New Roman" w:hAnsi="Times New Roman" w:cs="Times New Roman"/>
-          <w:sz w:val="24"/>
-          <w:szCs w:val="24"/>
-        </w:rPr>
-      </w:pPr>
-    </w:p>
-    <w:p>
-      <w:pPr>
-        <w:rPr>
-          <w:rFonts w:ascii="Times New Roman" w:hAnsi="Times New Roman" w:cs="Times New Roman"/>
-          <w:sz w:val="24"/>
-          <w:szCs w:val="24"/>
-        </w:rPr>
-      </w:pPr>
-    </w:p>
-    <w:p>
-      <w:pPr>
-        <w:rPr>
-          <w:rFonts w:ascii="Times New Roman" w:hAnsi="Times New Roman" w:cs="Times New Roman"/>
-          <w:sz w:val="24"/>
-          <w:szCs w:val="24"/>
-        </w:rPr>
-      </w:pPr>
-      <w:r>
-        <w:rPr>
-          <w:rFonts w:ascii="Times New Roman" w:hAnsi="Times New Roman" w:cs="Times New Roman"/>
-          <w:sz w:val="24"/>
-          <w:szCs w:val="24"/>
-        </w:rPr>
-        <w:t>Título del proyecto o proyectos integradores • Nombre del autor o autores (Estudiantes) • Síntesis del contenido en español e inglés. Un párrafo de máximo 10 líneas. • Palabras claves. • Párrafo Introductorio. • Desarrollo de tema planteado en el título</w:t>
-      </w:r>
-    </w:p>
-    <w:p>
-      <w:pPr>
-        <w:rPr>
-          <w:rFonts w:ascii="Times New Roman" w:hAnsi="Times New Roman" w:cs="Times New Roman"/>
-          <w:sz w:val="24"/>
-          <w:szCs w:val="24"/>
-        </w:rPr>
-      </w:pPr>
-    </w:p>
-    <w:p>
-      <w:pPr>
-        <w:rPr>
-          <w:rFonts w:ascii="Times New Roman" w:hAnsi="Times New Roman" w:cs="Times New Roman"/>
-          <w:sz w:val="24"/>
-          <w:szCs w:val="24"/>
-        </w:rPr>
-      </w:pPr>
-    </w:p>
-    <w:p>
-      <w:pPr>
-        <w:rPr>
-          <w:rFonts w:ascii="Times New Roman" w:hAnsi="Times New Roman" w:cs="Times New Roman"/>
-          <w:sz w:val="24"/>
-          <w:szCs w:val="24"/>
-        </w:rPr>
-      </w:pPr>
-    </w:p>
-    <w:p>
-      <w:pPr>
-        <w:rPr>
-          <w:rFonts w:ascii="Times New Roman" w:hAnsi="Times New Roman" w:cs="Times New Roman"/>
-          <w:sz w:val="24"/>
-          <w:szCs w:val="24"/>
-        </w:rPr>
-      </w:pPr>
-    </w:p>
-    <w:p>
-      <w:pPr>
-        <w:rPr>
-          <w:rFonts w:ascii="Times New Roman" w:hAnsi="Times New Roman" w:cs="Times New Roman"/>
-          <w:sz w:val="24"/>
-          <w:szCs w:val="24"/>
-        </w:rPr>
-      </w:pPr>
-      <w:r>
-        <w:rPr>
-          <w:rFonts w:ascii="Times New Roman" w:hAnsi="Times New Roman" w:cs="Times New Roman"/>
-          <w:sz w:val="24"/>
-          <w:szCs w:val="24"/>
-        </w:rPr>
-        <w:t>Bajo las tres fases concebidas para los proyectos integradores: • Fase ANÁLISIS: Acercamiento del grupo de estudiantes a lo planteado como marco de referencia del proyecto integrador. • Fase OBSERVATORIO: En esta se explica el método de recolección de datos (entrevistas, grupos de enfoque, encuestas, diario de campo, etc.) • Fase PROYECTUAL: Los resultados según los requerimientos del proyecto integrador, nivel de formación y los señalados por el tutor.</w:t>
-      </w:r>
-    </w:p>
-    <w:p>
-      <w:pPr>
-        <w:rPr>
-          <w:rFonts w:ascii="Times New Roman" w:hAnsi="Times New Roman" w:cs="Times New Roman"/>
-          <w:sz w:val="24"/>
-          <w:szCs w:val="24"/>
-        </w:rPr>
-      </w:pPr>
-    </w:p>
-    <w:p>
-      <w:pPr>
-        <w:rPr>
-          <w:rFonts w:ascii="Times New Roman" w:hAnsi="Times New Roman" w:cs="Times New Roman"/>
-          <w:sz w:val="24"/>
-          <w:szCs w:val="24"/>
-        </w:rPr>
-      </w:pPr>
-    </w:p>
-    <w:p>
-      <w:pPr>
-        <w:rPr>
-          <w:rFonts w:ascii="Times New Roman" w:hAnsi="Times New Roman" w:cs="Times New Roman"/>
-          <w:sz w:val="24"/>
-          <w:szCs w:val="24"/>
-        </w:rPr>
-      </w:pPr>
-      <w:r>
-        <w:rPr>
-          <w:rFonts w:ascii="Times New Roman" w:hAnsi="Times New Roman" w:cs="Times New Roman"/>
-          <w:sz w:val="24"/>
-          <w:szCs w:val="24"/>
-        </w:rPr>
-        <w:t>• Párrafo concluyente o conclusiones generales. Si el artículo incluye fotografías, gráficos o similares se deben incluir los originales en una carpeta anexa al archivo del artículo. Las ecuaciones, tablas, gráficos e imágenes deben ir enumeradas en símbolos arábigos. a) Referencias bibliográficas en normas APA: - Libros: Autor (Apellidos en mayúscula sostenida, nombres). Título (en cursiva): subtítulo (si es el caso). Edición (cuando esta es diferente a la primera). Traductor (si es el caso). Ciudad o país: Editorial, año de publicación. Paginación. - Revistas: Autor del artículo (año). Título del artículo: subtítulo del artículo (entre paréntesis). En: título de la publicación: subtítulo de la publicación (en cursiva). Número del volumen, número de la entrega (en negrilla), (mes, año); paginación. - Publicaciones en Internet: Autor del artículo. (Fecha de registro en Internet). Título del artículo (en cursiva): subtítulo del artículo. Dirección electrónica / (fecha de la consulta).</w:t>
+        <w:t>Referencias bibliográficas en normas APA: - Libros: Autor (Apellidos en mayúscula sostenida, nombres). Título (en cursiva): subtítulo (si es el caso). Edición (cuando esta es diferente a la primera). Traductor (si es el caso). Ciudad o país: Editorial, año de publicación. Paginación. - Revistas: Autor del artículo (año). Título del artículo: subtítulo del artículo (entre paréntesis). En: título de la publicación: subtítulo de la publicación (en cursiva). Número del volumen, número de la entrega (en negrilla), (mes, año); paginación. - Publicaciones en Internet: Autor del artículo. (Fecha de registro en Internet). Título del artículo (en cursiva): subtítulo del artículo. Dirección electrónica / (fecha de la consulta).</w:t>
       </w:r>
     </w:p>
     <w:p>
@@ -849,6 +1929,7 @@
           <w:sz w:val="24"/>
           <w:szCs w:val="24"/>
         </w:rPr>
+        <w:lastRenderedPageBreak/>
         <w:t>Resumen del proyecto</w:t>
       </w:r>
     </w:p>
@@ -982,7 +2063,6 @@
           <w:sz w:val="24"/>
           <w:szCs w:val="24"/>
         </w:rPr>
-        <w:lastRenderedPageBreak/>
         <w:t xml:space="preserve">La articulación con el proyecto integrador se dará a </w:t>
       </w:r>
       <w:proofErr w:type="gramStart"/>
@@ -1513,7 +2593,6 @@
           <w:szCs w:val="24"/>
           <w:shd w:val="clear" w:color="auto" w:fill="FFFFFF"/>
         </w:rPr>
-        <w:lastRenderedPageBreak/>
         <w:t>Hernández, J. (2011). Evolución de las tecnologías multimedia.</w:t>
       </w:r>
     </w:p>
@@ -1873,18 +2952,7 @@
           <w:szCs w:val="24"/>
           <w:shd w:val="clear" w:color="auto" w:fill="FFFFFF"/>
         </w:rPr>
-        <w:t xml:space="preserve">Una web es una remediación de un periódico, por maquetación, por formato, por disposición de contenidos; un video digital una re-mediación del cine, a la vez que éste lo es del teatro… Los primeros entornos multimedia son fusiones de música, vídeo y texto, todos ellos medios existentes anteriormente. Este contexto de remediación constante que se da en la tecnología, no sólo es una forma útil de avanzar en el progreso, sino que es una condición necesaria para que podamos interactuar con los nuevos medios: los nuevos </w:t>
-      </w:r>
-      <w:r>
-        <w:rPr>
-          <w:rFonts w:ascii="Times New Roman" w:hAnsi="Times New Roman" w:cs="Times New Roman"/>
-          <w:color w:val="232323"/>
-          <w:sz w:val="24"/>
-          <w:szCs w:val="24"/>
-          <w:shd w:val="clear" w:color="auto" w:fill="FFFFFF"/>
-        </w:rPr>
-        <w:lastRenderedPageBreak/>
-        <w:t xml:space="preserve">dispositivos digitales, los nuevos paneles de </w:t>
+        <w:t xml:space="preserve">Una web es una remediación de un periódico, por maquetación, por formato, por disposición de contenidos; un video digital una re-mediación del cine, a la vez que éste lo es del teatro… Los primeros entornos multimedia son fusiones de música, vídeo y texto, todos ellos medios existentes anteriormente. Este contexto de remediación constante que se da en la tecnología, no sólo es una forma útil de avanzar en el progreso, sino que es una condición necesaria para que podamos interactuar con los nuevos medios: los nuevos dispositivos digitales, los nuevos paneles de </w:t>
       </w:r>
       <w:proofErr w:type="gramStart"/>
       <w:r>
@@ -2144,6 +3212,7 @@
           <w:szCs w:val="24"/>
           <w:shd w:val="clear" w:color="auto" w:fill="F8F8F8"/>
         </w:rPr>
+        <w:lastRenderedPageBreak/>
         <w:t xml:space="preserve">Jenkins, H., &amp; </w:t>
       </w:r>
       <w:proofErr w:type="spellStart"/>
@@ -2500,7 +3569,18 @@
           <w:szCs w:val="24"/>
           <w:shd w:val="clear" w:color="auto" w:fill="FFFFFF"/>
         </w:rPr>
-        <w:t>En la constitución de la nueva realidad, cuando centramos el análisis en los espacios digitales donde es posible vivir experiencias, hay una tecnología especialmente significativa para comprender el nuevo entorno y ser conscientes de que las realidades artificiales generadas por computadoras no quedan ya en el terreno de la ciencia ficción, sino que son tecnológicamente posibles. La tecnología disponible permite alterar de forma significativa la percepción de la realidad</w:t>
+        <w:t xml:space="preserve">En la constitución de la nueva realidad, cuando centramos el análisis en los espacios digitales donde es posible vivir experiencias, hay una tecnología especialmente significativa para comprender el nuevo entorno y ser conscientes de que las realidades artificiales generadas por computadoras no quedan ya en el terreno de la ciencia ficción, </w:t>
+      </w:r>
+      <w:r>
+        <w:rPr>
+          <w:rFonts w:ascii="Times New Roman" w:hAnsi="Times New Roman" w:cs="Times New Roman"/>
+          <w:color w:val="232323"/>
+          <w:sz w:val="24"/>
+          <w:szCs w:val="24"/>
+          <w:shd w:val="clear" w:color="auto" w:fill="FFFFFF"/>
+        </w:rPr>
+        <w:lastRenderedPageBreak/>
+        <w:t>sino que son tecnológicamente posibles. La tecnología disponible permite alterar de forma significativa la percepción de la realidad</w:t>
       </w:r>
     </w:p>
     <w:p>
@@ -2634,7 +3714,6 @@
           <w:szCs w:val="24"/>
           <w:lang w:eastAsia="es-CO"/>
         </w:rPr>
-        <w:lastRenderedPageBreak/>
         <w:t>Uno de los investigadores que más contribuyó a la popularización de la realidad virtual fue </w:t>
       </w:r>
       <w:proofErr w:type="spellStart"/>

</xml_diff>